<commit_message>
Fixed typo in last paragraph
Said "Dispatch Table" when I meant "Chain of Responsibility"
</commit_message>
<xml_diff>
--- a/Gillenwater-CSCI-5300-HW5.docx
+++ b/Gillenwater-CSCI-5300-HW5.docx
@@ -186,12 +186,7 @@
         <w:t>provide</w:t>
       </w:r>
       <w:r>
-        <w:t>s no benefit that cannot be achieved more easily through an alternative design patt</w:t>
-      </w:r>
-      <w:bookmarkStart w:id="0" w:name="_GoBack"/>
-      <w:bookmarkEnd w:id="0"/>
-      <w:r>
-        <w:t>ern.</w:t>
+        <w:t>s no benefit that cannot be achieved more easily through an alternative design pattern.</w:t>
       </w:r>
     </w:p>
     <w:p>
@@ -482,8 +477,13 @@
         <w:t xml:space="preserve">this pattern is at least as concise as </w:t>
       </w:r>
       <w:r>
-        <w:t>a dispatch table, both of which being more concise than a dispatch table.</w:t>
-      </w:r>
+        <w:t xml:space="preserve">a dispatch table, both of which being more concise than a </w:t>
+      </w:r>
+      <w:r>
+        <w:t>chain of responsibility.</w:t>
+      </w:r>
+      <w:bookmarkStart w:id="0" w:name="_GoBack"/>
+      <w:bookmarkEnd w:id="0"/>
     </w:p>
     <w:sectPr>
       <w:pgSz w:w="12240" w:h="15840"/>
@@ -1290,6 +1290,21 @@
 </file>
 
 <file path=customXml/item1.xml><?xml version="1.0" encoding="utf-8"?>
+<?mso-contentType ?>
+<FormTemplates xmlns="http://schemas.microsoft.com/sharepoint/v3/contenttype/forms">
+  <Display>DocumentLibraryForm</Display>
+  <Edit>DocumentLibraryForm</Edit>
+  <New>DocumentLibraryForm</New>
+</FormTemplates>
+</file>
+
+<file path=customXml/item2.xml><?xml version="1.0" encoding="utf-8"?>
+<p:properties xmlns:p="http://schemas.microsoft.com/office/2006/metadata/properties" xmlns:xsi="http://www.w3.org/2001/XMLSchema-instance" xmlns:pc="http://schemas.microsoft.com/office/infopath/2007/PartnerControls">
+  <documentManagement/>
+</p:properties>
+</file>
+
+<file path=customXml/item3.xml><?xml version="1.0" encoding="utf-8"?>
 <ct:contentTypeSchema xmlns:ct="http://schemas.microsoft.com/office/2006/metadata/contentType" xmlns:ma="http://schemas.microsoft.com/office/2006/metadata/properties/metaAttributes" ct:_="" ma:_="" ma:contentTypeName="Document" ma:contentTypeID="0x010100756FAC2E55966446823560160E0D7BA2" ma:contentTypeVersion="12" ma:contentTypeDescription="Create a new document." ma:contentTypeScope="" ma:versionID="d482ae8c7002a251a4faacf6605ba5e8">
   <xsd:schema xmlns:xsd="http://www.w3.org/2001/XMLSchema" xmlns:xs="http://www.w3.org/2001/XMLSchema" xmlns:p="http://schemas.microsoft.com/office/2006/metadata/properties" xmlns:ns3="dd0d7874-2bb2-486c-81f0-05bf688b1427" xmlns:ns4="76ed7df4-61a5-4662-bc26-dd48ca2f3944" targetNamespace="http://schemas.microsoft.com/office/2006/metadata/properties" ma:root="true" ma:fieldsID="0ee5d5a4324392add764a7e023543924" ns3:_="" ns4:_="">
     <xsd:import namespace="dd0d7874-2bb2-486c-81f0-05bf688b1427"/>
@@ -1506,22 +1521,24 @@
 </ct:contentTypeSchema>
 </file>
 
-<file path=customXml/item2.xml><?xml version="1.0" encoding="utf-8"?>
-<p:properties xmlns:p="http://schemas.microsoft.com/office/2006/metadata/properties" xmlns:xsi="http://www.w3.org/2001/XMLSchema-instance" xmlns:pc="http://schemas.microsoft.com/office/infopath/2007/PartnerControls">
-  <documentManagement/>
-</p:properties>
+<file path=customXml/itemProps1.xml><?xml version="1.0" encoding="utf-8"?>
+<ds:datastoreItem xmlns:ds="http://schemas.openxmlformats.org/officeDocument/2006/customXml" ds:itemID="{F2C69B52-D377-44E0-B5BA-CEC0BC9F779F}">
+  <ds:schemaRefs>
+    <ds:schemaRef ds:uri="http://schemas.microsoft.com/sharepoint/v3/contenttype/forms"/>
+  </ds:schemaRefs>
+</ds:datastoreItem>
 </file>
 
-<file path=customXml/item3.xml><?xml version="1.0" encoding="utf-8"?>
-<?mso-contentType ?>
-<FormTemplates xmlns="http://schemas.microsoft.com/sharepoint/v3/contenttype/forms">
-  <Display>DocumentLibraryForm</Display>
-  <Edit>DocumentLibraryForm</Edit>
-  <New>DocumentLibraryForm</New>
-</FormTemplates>
+<file path=customXml/itemProps2.xml><?xml version="1.0" encoding="utf-8"?>
+<ds:datastoreItem xmlns:ds="http://schemas.openxmlformats.org/officeDocument/2006/customXml" ds:itemID="{70004F6A-8D0E-4BAD-B3EA-055D4414AA04}">
+  <ds:schemaRefs>
+    <ds:schemaRef ds:uri="http://schemas.microsoft.com/office/2006/metadata/properties"/>
+    <ds:schemaRef ds:uri="http://schemas.microsoft.com/office/infopath/2007/PartnerControls"/>
+  </ds:schemaRefs>
+</ds:datastoreItem>
 </file>
 
-<file path=customXml/itemProps1.xml><?xml version="1.0" encoding="utf-8"?>
+<file path=customXml/itemProps3.xml><?xml version="1.0" encoding="utf-8"?>
 <ds:datastoreItem xmlns:ds="http://schemas.openxmlformats.org/officeDocument/2006/customXml" ds:itemID="{9AAAD7A9-B44C-4F0E-AA13-E1DCADCEC73B}">
   <ds:schemaRefs>
     <ds:schemaRef ds:uri="http://schemas.microsoft.com/office/2006/metadata/contentType"/>
@@ -1538,29 +1555,4 @@
     <ds:schemaRef ds:uri="http://schemas.microsoft.com/internal/obd"/>
   </ds:schemaRefs>
 </ds:datastoreItem>
-</file>
-
-<file path=customXml/itemProps2.xml><?xml version="1.0" encoding="utf-8"?>
-<ds:datastoreItem xmlns:ds="http://schemas.openxmlformats.org/officeDocument/2006/customXml" ds:itemID="{70004F6A-8D0E-4BAD-B3EA-055D4414AA04}">
-  <ds:schemaRefs>
-    <ds:schemaRef ds:uri="dd0d7874-2bb2-486c-81f0-05bf688b1427"/>
-    <ds:schemaRef ds:uri="http://purl.org/dc/terms/"/>
-    <ds:schemaRef ds:uri="http://schemas.openxmlformats.org/package/2006/metadata/core-properties"/>
-    <ds:schemaRef ds:uri="http://purl.org/dc/dcmitype/"/>
-    <ds:schemaRef ds:uri="76ed7df4-61a5-4662-bc26-dd48ca2f3944"/>
-    <ds:schemaRef ds:uri="http://schemas.microsoft.com/office/2006/documentManagement/types"/>
-    <ds:schemaRef ds:uri="http://purl.org/dc/elements/1.1/"/>
-    <ds:schemaRef ds:uri="http://schemas.microsoft.com/office/2006/metadata/properties"/>
-    <ds:schemaRef ds:uri="http://schemas.microsoft.com/office/infopath/2007/PartnerControls"/>
-    <ds:schemaRef ds:uri="http://www.w3.org/XML/1998/namespace"/>
-  </ds:schemaRefs>
-</ds:datastoreItem>
-</file>
-
-<file path=customXml/itemProps3.xml><?xml version="1.0" encoding="utf-8"?>
-<ds:datastoreItem xmlns:ds="http://schemas.openxmlformats.org/officeDocument/2006/customXml" ds:itemID="{F2C69B52-D377-44E0-B5BA-CEC0BC9F779F}">
-  <ds:schemaRefs>
-    <ds:schemaRef ds:uri="http://schemas.microsoft.com/sharepoint/v3/contenttype/forms"/>
-  </ds:schemaRefs>
-</ds:datastoreItem>
 </file>
</xml_diff>